<commit_message>
Adding team list and Team Info Sheet downloads
Updated the Team Data page to add the abiity to download a spreadsheet containing the schedule and team list.
Also added the Team Info sheets to distribute in the pits
ToDo: Import sheets to load an event. Not sure I will do this in the new tool.
</commit_message>
<xml_diff>
--- a/public/images/gatool_team_information_sheets_merge.docx
+++ b/public/images/gatool_team_information_sheets_merge.docx
@@ -1,6 +1,6 @@
 
 <file path=word/document.xml><?xml version="1.0" encoding="utf-8"?>
-<w:document xmlns:wpc="http://schemas.microsoft.com/office/word/2010/wordprocessingCanvas" xmlns:cx="http://schemas.microsoft.com/office/drawing/2014/chartex" xmlns:cx1="http://schemas.microsoft.com/office/drawing/2015/9/8/chartex" xmlns:cx2="http://schemas.microsoft.com/office/drawing/2015/10/21/chartex" xmlns:cx3="http://schemas.microsoft.com/office/drawing/2016/5/9/chartex" xmlns:cx4="http://schemas.microsoft.com/office/drawing/2016/5/10/chartex" xmlns:cx5="http://schemas.microsoft.com/office/drawing/2016/5/11/chartex" xmlns:cx6="http://schemas.microsoft.com/office/drawing/2016/5/12/chartex" xmlns:cx7="http://schemas.microsoft.com/office/drawing/2016/5/13/chartex" xmlns:cx8="http://schemas.microsoft.com/office/drawing/2016/5/14/chartex" xmlns:mc="http://schemas.openxmlformats.org/markup-compatibility/2006" xmlns:aink="http://schemas.microsoft.com/office/drawing/2016/ink" xmlns:am3d="http://schemas.microsoft.com/office/drawing/2017/model3d" xmlns:o="urn:schemas-microsoft-com:office:office" xmlns:r="http://schemas.openxmlformats.org/officeDocument/2006/relationships" xmlns:m="http://schemas.openxmlformats.org/officeDocument/2006/math" xmlns:v="urn:schemas-microsoft-com:vml" xmlns:wp14="http://schemas.microsoft.com/office/word/2010/wordprocessingDrawing" xmlns:wp="http://schemas.openxmlformats.org/drawingml/2006/wordprocessingDrawing" xmlns:w10="urn:schemas-microsoft-com:office:word" xmlns:w="http://schemas.openxmlformats.org/wordprocessingml/2006/main" xmlns:w14="http://schemas.microsoft.com/office/word/2010/wordml" xmlns:w15="http://schemas.microsoft.com/office/word/2012/wordml" xmlns:w16cex="http://schemas.microsoft.com/office/word/2018/wordml/cex" xmlns:w16cid="http://schemas.microsoft.com/office/word/2016/wordml/cid" xmlns:w16="http://schemas.microsoft.com/office/word/2018/wordml" xmlns:w16sdtdh="http://schemas.microsoft.com/office/word/2020/wordml/sdtdatahash" xmlns:w16se="http://schemas.microsoft.com/office/word/2015/wordml/symex" xmlns:wpg="http://schemas.microsoft.com/office/word/2010/wordprocessingGroup" xmlns:wpi="http://schemas.microsoft.com/office/word/2010/wordprocessingInk" xmlns:wne="http://schemas.microsoft.com/office/word/2006/wordml" xmlns:wps="http://schemas.microsoft.com/office/word/2010/wordprocessingShape" mc:Ignorable="w14 w15 w16se w16cid w16 w16cex w16sdtdh wp14">
+<w:document xmlns:wpc="http://schemas.microsoft.com/office/word/2010/wordprocessingCanvas" xmlns:cx="http://schemas.microsoft.com/office/drawing/2014/chartex" xmlns:cx1="http://schemas.microsoft.com/office/drawing/2015/9/8/chartex" xmlns:cx2="http://schemas.microsoft.com/office/drawing/2015/10/21/chartex" xmlns:cx3="http://schemas.microsoft.com/office/drawing/2016/5/9/chartex" xmlns:cx4="http://schemas.microsoft.com/office/drawing/2016/5/10/chartex" xmlns:cx5="http://schemas.microsoft.com/office/drawing/2016/5/11/chartex" xmlns:cx6="http://schemas.microsoft.com/office/drawing/2016/5/12/chartex" xmlns:cx7="http://schemas.microsoft.com/office/drawing/2016/5/13/chartex" xmlns:cx8="http://schemas.microsoft.com/office/drawing/2016/5/14/chartex" xmlns:mc="http://schemas.openxmlformats.org/markup-compatibility/2006" xmlns:aink="http://schemas.microsoft.com/office/drawing/2016/ink" xmlns:am3d="http://schemas.microsoft.com/office/drawing/2017/model3d" xmlns:o="urn:schemas-microsoft-com:office:office" xmlns:oel="http://schemas.microsoft.com/office/2019/extlst" xmlns:r="http://schemas.openxmlformats.org/officeDocument/2006/relationships" xmlns:m="http://schemas.openxmlformats.org/officeDocument/2006/math" xmlns:v="urn:schemas-microsoft-com:vml" xmlns:wp14="http://schemas.microsoft.com/office/word/2010/wordprocessingDrawing" xmlns:wp="http://schemas.openxmlformats.org/drawingml/2006/wordprocessingDrawing" xmlns:w10="urn:schemas-microsoft-com:office:word" xmlns:w="http://schemas.openxmlformats.org/wordprocessingml/2006/main" xmlns:w14="http://schemas.microsoft.com/office/word/2010/wordml" xmlns:w15="http://schemas.microsoft.com/office/word/2012/wordml" xmlns:w16cex="http://schemas.microsoft.com/office/word/2018/wordml/cex" xmlns:w16cid="http://schemas.microsoft.com/office/word/2016/wordml/cid" xmlns:w16="http://schemas.microsoft.com/office/word/2018/wordml" xmlns:w16sdtdh="http://schemas.microsoft.com/office/word/2020/wordml/sdtdatahash" xmlns:w16se="http://schemas.microsoft.com/office/word/2015/wordml/symex" xmlns:wpg="http://schemas.microsoft.com/office/word/2010/wordprocessingGroup" xmlns:wpi="http://schemas.microsoft.com/office/word/2010/wordprocessingInk" xmlns:wne="http://schemas.microsoft.com/office/word/2006/wordml" xmlns:wps="http://schemas.microsoft.com/office/word/2010/wordprocessingShape" mc:Ignorable="w14 w15 w16se w16cid w16 w16cex w16sdtdh wp14">
   <w:body>
     <w:p>
       <w:pPr>
@@ -453,6 +453,55 @@
         <w:rPr>
           <w:b/>
         </w:rPr>
+        <w:t>Is there a preferred way we should say your team number?</w:t>
+      </w:r>
+    </w:p>
+    <w:tbl>
+      <w:tblPr>
+        <w:tblStyle w:val="TableGrid"/>
+        <w:tblW w:w="10075" w:type="dxa"/>
+        <w:tblLook w:val="04A0" w:firstRow="1" w:lastRow="0" w:firstColumn="1" w:lastColumn="0" w:noHBand="0" w:noVBand="1"/>
+      </w:tblPr>
+      <w:tblGrid>
+        <w:gridCol w:w="10075"/>
+      </w:tblGrid>
+      <w:tr>
+        <w:trPr>
+          <w:trHeight w:val="432"/>
+        </w:trPr>
+        <w:tc>
+          <w:tcPr>
+            <w:tcW w:w="10075" w:type="dxa"/>
+            <w:vAlign w:val="center"/>
+          </w:tcPr>
+          <w:p>
+            <w:r>
+              <w:t>{</w:t>
+            </w:r>
+            <w:proofErr w:type="spellStart"/>
+            <w:r>
+              <w:t>sayNumber</w:t>
+            </w:r>
+            <w:proofErr w:type="spellEnd"/>
+            <w:r>
+              <w:t>}</w:t>
+            </w:r>
+          </w:p>
+        </w:tc>
+      </w:tr>
+    </w:tbl>
+    <w:p>
+      <w:pPr>
+        <w:keepNext/>
+        <w:spacing w:before="120" w:after="0" w:line="240" w:lineRule="auto"/>
+        <w:rPr>
+          <w:b/>
+        </w:rPr>
+      </w:pPr>
+      <w:r>
+        <w:rPr>
+          <w:b/>
+        </w:rPr>
         <w:t>Robot Name</w:t>
       </w:r>
     </w:p>
@@ -567,7 +616,7 @@
       </w:tblGrid>
       <w:tr>
         <w:trPr>
-          <w:trHeight w:val="864"/>
+          <w:trHeight w:val="476"/>
         </w:trPr>
         <w:tc>
           <w:tcPr>
@@ -577,7 +626,6 @@
           <w:p>
             <w:pPr>
               <w:keepNext/>
-              <w:spacing w:before="120"/>
               <w:rPr>
                 <w:b/>
               </w:rPr>
@@ -1706,7 +1754,7 @@
 </file>
 
 <file path=word/endnotes.xml><?xml version="1.0" encoding="utf-8"?>
-<w:endnotes xmlns:wpc="http://schemas.microsoft.com/office/word/2010/wordprocessingCanvas" xmlns:cx="http://schemas.microsoft.com/office/drawing/2014/chartex" xmlns:cx1="http://schemas.microsoft.com/office/drawing/2015/9/8/chartex" xmlns:cx2="http://schemas.microsoft.com/office/drawing/2015/10/21/chartex" xmlns:cx3="http://schemas.microsoft.com/office/drawing/2016/5/9/chartex" xmlns:cx4="http://schemas.microsoft.com/office/drawing/2016/5/10/chartex" xmlns:cx5="http://schemas.microsoft.com/office/drawing/2016/5/11/chartex" xmlns:cx6="http://schemas.microsoft.com/office/drawing/2016/5/12/chartex" xmlns:cx7="http://schemas.microsoft.com/office/drawing/2016/5/13/chartex" xmlns:cx8="http://schemas.microsoft.com/office/drawing/2016/5/14/chartex" xmlns:mc="http://schemas.openxmlformats.org/markup-compatibility/2006" xmlns:aink="http://schemas.microsoft.com/office/drawing/2016/ink" xmlns:am3d="http://schemas.microsoft.com/office/drawing/2017/model3d" xmlns:o="urn:schemas-microsoft-com:office:office" xmlns:r="http://schemas.openxmlformats.org/officeDocument/2006/relationships" xmlns:m="http://schemas.openxmlformats.org/officeDocument/2006/math" xmlns:v="urn:schemas-microsoft-com:vml" xmlns:wp14="http://schemas.microsoft.com/office/word/2010/wordprocessingDrawing" xmlns:wp="http://schemas.openxmlformats.org/drawingml/2006/wordprocessingDrawing" xmlns:w10="urn:schemas-microsoft-com:office:word" xmlns:w="http://schemas.openxmlformats.org/wordprocessingml/2006/main" xmlns:w14="http://schemas.microsoft.com/office/word/2010/wordml" xmlns:w15="http://schemas.microsoft.com/office/word/2012/wordml" xmlns:w16cex="http://schemas.microsoft.com/office/word/2018/wordml/cex" xmlns:w16cid="http://schemas.microsoft.com/office/word/2016/wordml/cid" xmlns:w16="http://schemas.microsoft.com/office/word/2018/wordml" xmlns:w16sdtdh="http://schemas.microsoft.com/office/word/2020/wordml/sdtdatahash" xmlns:w16se="http://schemas.microsoft.com/office/word/2015/wordml/symex" xmlns:wpg="http://schemas.microsoft.com/office/word/2010/wordprocessingGroup" xmlns:wpi="http://schemas.microsoft.com/office/word/2010/wordprocessingInk" xmlns:wne="http://schemas.microsoft.com/office/word/2006/wordml" xmlns:wps="http://schemas.microsoft.com/office/word/2010/wordprocessingShape" mc:Ignorable="w14 w15 w16se w16cid w16 w16cex w16sdtdh wp14">
+<w:endnotes xmlns:wpc="http://schemas.microsoft.com/office/word/2010/wordprocessingCanvas" xmlns:cx="http://schemas.microsoft.com/office/drawing/2014/chartex" xmlns:cx1="http://schemas.microsoft.com/office/drawing/2015/9/8/chartex" xmlns:cx2="http://schemas.microsoft.com/office/drawing/2015/10/21/chartex" xmlns:cx3="http://schemas.microsoft.com/office/drawing/2016/5/9/chartex" xmlns:cx4="http://schemas.microsoft.com/office/drawing/2016/5/10/chartex" xmlns:cx5="http://schemas.microsoft.com/office/drawing/2016/5/11/chartex" xmlns:cx6="http://schemas.microsoft.com/office/drawing/2016/5/12/chartex" xmlns:cx7="http://schemas.microsoft.com/office/drawing/2016/5/13/chartex" xmlns:cx8="http://schemas.microsoft.com/office/drawing/2016/5/14/chartex" xmlns:mc="http://schemas.openxmlformats.org/markup-compatibility/2006" xmlns:aink="http://schemas.microsoft.com/office/drawing/2016/ink" xmlns:am3d="http://schemas.microsoft.com/office/drawing/2017/model3d" xmlns:o="urn:schemas-microsoft-com:office:office" xmlns:oel="http://schemas.microsoft.com/office/2019/extlst" xmlns:r="http://schemas.openxmlformats.org/officeDocument/2006/relationships" xmlns:m="http://schemas.openxmlformats.org/officeDocument/2006/math" xmlns:v="urn:schemas-microsoft-com:vml" xmlns:wp14="http://schemas.microsoft.com/office/word/2010/wordprocessingDrawing" xmlns:wp="http://schemas.openxmlformats.org/drawingml/2006/wordprocessingDrawing" xmlns:w10="urn:schemas-microsoft-com:office:word" xmlns:w="http://schemas.openxmlformats.org/wordprocessingml/2006/main" xmlns:w14="http://schemas.microsoft.com/office/word/2010/wordml" xmlns:w15="http://schemas.microsoft.com/office/word/2012/wordml" xmlns:w16cex="http://schemas.microsoft.com/office/word/2018/wordml/cex" xmlns:w16cid="http://schemas.microsoft.com/office/word/2016/wordml/cid" xmlns:w16="http://schemas.microsoft.com/office/word/2018/wordml" xmlns:w16sdtdh="http://schemas.microsoft.com/office/word/2020/wordml/sdtdatahash" xmlns:w16se="http://schemas.microsoft.com/office/word/2015/wordml/symex" xmlns:wpg="http://schemas.microsoft.com/office/word/2010/wordprocessingGroup" xmlns:wpi="http://schemas.microsoft.com/office/word/2010/wordprocessingInk" xmlns:wne="http://schemas.microsoft.com/office/word/2006/wordml" xmlns:wps="http://schemas.microsoft.com/office/word/2010/wordprocessingShape" mc:Ignorable="w14 w15 w16se w16cid w16 w16cex w16sdtdh wp14">
   <w:endnote w:type="separator" w:id="-1">
     <w:p>
       <w:pPr>
@@ -1731,7 +1779,7 @@
 </file>
 
 <file path=word/footer1.xml><?xml version="1.0" encoding="utf-8"?>
-<w:ftr xmlns:wpc="http://schemas.microsoft.com/office/word/2010/wordprocessingCanvas" xmlns:cx="http://schemas.microsoft.com/office/drawing/2014/chartex" xmlns:cx1="http://schemas.microsoft.com/office/drawing/2015/9/8/chartex" xmlns:cx2="http://schemas.microsoft.com/office/drawing/2015/10/21/chartex" xmlns:cx3="http://schemas.microsoft.com/office/drawing/2016/5/9/chartex" xmlns:cx4="http://schemas.microsoft.com/office/drawing/2016/5/10/chartex" xmlns:cx5="http://schemas.microsoft.com/office/drawing/2016/5/11/chartex" xmlns:cx6="http://schemas.microsoft.com/office/drawing/2016/5/12/chartex" xmlns:cx7="http://schemas.microsoft.com/office/drawing/2016/5/13/chartex" xmlns:cx8="http://schemas.microsoft.com/office/drawing/2016/5/14/chartex" xmlns:mc="http://schemas.openxmlformats.org/markup-compatibility/2006" xmlns:aink="http://schemas.microsoft.com/office/drawing/2016/ink" xmlns:am3d="http://schemas.microsoft.com/office/drawing/2017/model3d" xmlns:o="urn:schemas-microsoft-com:office:office" xmlns:r="http://schemas.openxmlformats.org/officeDocument/2006/relationships" xmlns:m="http://schemas.openxmlformats.org/officeDocument/2006/math" xmlns:v="urn:schemas-microsoft-com:vml" xmlns:wp14="http://schemas.microsoft.com/office/word/2010/wordprocessingDrawing" xmlns:wp="http://schemas.openxmlformats.org/drawingml/2006/wordprocessingDrawing" xmlns:w10="urn:schemas-microsoft-com:office:word" xmlns:w="http://schemas.openxmlformats.org/wordprocessingml/2006/main" xmlns:w14="http://schemas.microsoft.com/office/word/2010/wordml" xmlns:w15="http://schemas.microsoft.com/office/word/2012/wordml" xmlns:w16cex="http://schemas.microsoft.com/office/word/2018/wordml/cex" xmlns:w16cid="http://schemas.microsoft.com/office/word/2016/wordml/cid" xmlns:w16="http://schemas.microsoft.com/office/word/2018/wordml" xmlns:w16sdtdh="http://schemas.microsoft.com/office/word/2020/wordml/sdtdatahash" xmlns:w16se="http://schemas.microsoft.com/office/word/2015/wordml/symex" xmlns:wpg="http://schemas.microsoft.com/office/word/2010/wordprocessingGroup" xmlns:wpi="http://schemas.microsoft.com/office/word/2010/wordprocessingInk" xmlns:wne="http://schemas.microsoft.com/office/word/2006/wordml" xmlns:wps="http://schemas.microsoft.com/office/word/2010/wordprocessingShape" mc:Ignorable="w14 w15 w16se w16cid w16 w16cex w16sdtdh wp14">
+<w:ftr xmlns:wpc="http://schemas.microsoft.com/office/word/2010/wordprocessingCanvas" xmlns:cx="http://schemas.microsoft.com/office/drawing/2014/chartex" xmlns:cx1="http://schemas.microsoft.com/office/drawing/2015/9/8/chartex" xmlns:cx2="http://schemas.microsoft.com/office/drawing/2015/10/21/chartex" xmlns:cx3="http://schemas.microsoft.com/office/drawing/2016/5/9/chartex" xmlns:cx4="http://schemas.microsoft.com/office/drawing/2016/5/10/chartex" xmlns:cx5="http://schemas.microsoft.com/office/drawing/2016/5/11/chartex" xmlns:cx6="http://schemas.microsoft.com/office/drawing/2016/5/12/chartex" xmlns:cx7="http://schemas.microsoft.com/office/drawing/2016/5/13/chartex" xmlns:cx8="http://schemas.microsoft.com/office/drawing/2016/5/14/chartex" xmlns:mc="http://schemas.openxmlformats.org/markup-compatibility/2006" xmlns:aink="http://schemas.microsoft.com/office/drawing/2016/ink" xmlns:am3d="http://schemas.microsoft.com/office/drawing/2017/model3d" xmlns:o="urn:schemas-microsoft-com:office:office" xmlns:oel="http://schemas.microsoft.com/office/2019/extlst" xmlns:r="http://schemas.openxmlformats.org/officeDocument/2006/relationships" xmlns:m="http://schemas.openxmlformats.org/officeDocument/2006/math" xmlns:v="urn:schemas-microsoft-com:vml" xmlns:wp14="http://schemas.microsoft.com/office/word/2010/wordprocessingDrawing" xmlns:wp="http://schemas.openxmlformats.org/drawingml/2006/wordprocessingDrawing" xmlns:w10="urn:schemas-microsoft-com:office:word" xmlns:w="http://schemas.openxmlformats.org/wordprocessingml/2006/main" xmlns:w14="http://schemas.microsoft.com/office/word/2010/wordml" xmlns:w15="http://schemas.microsoft.com/office/word/2012/wordml" xmlns:w16cex="http://schemas.microsoft.com/office/word/2018/wordml/cex" xmlns:w16cid="http://schemas.microsoft.com/office/word/2016/wordml/cid" xmlns:w16="http://schemas.microsoft.com/office/word/2018/wordml" xmlns:w16sdtdh="http://schemas.microsoft.com/office/word/2020/wordml/sdtdatahash" xmlns:w16se="http://schemas.microsoft.com/office/word/2015/wordml/symex" xmlns:wpg="http://schemas.microsoft.com/office/word/2010/wordprocessingGroup" xmlns:wpi="http://schemas.microsoft.com/office/word/2010/wordprocessingInk" xmlns:wne="http://schemas.microsoft.com/office/word/2006/wordml" xmlns:wps="http://schemas.microsoft.com/office/word/2010/wordprocessingShape" mc:Ignorable="w14 w15 w16se w16cid w16 w16cex w16sdtdh wp14">
   <w:p>
     <w:pPr>
       <w:spacing w:after="0" w:line="240" w:lineRule="auto"/>
@@ -1744,7 +1792,7 @@
 </file>
 
 <file path=word/footnotes.xml><?xml version="1.0" encoding="utf-8"?>
-<w:footnotes xmlns:wpc="http://schemas.microsoft.com/office/word/2010/wordprocessingCanvas" xmlns:cx="http://schemas.microsoft.com/office/drawing/2014/chartex" xmlns:cx1="http://schemas.microsoft.com/office/drawing/2015/9/8/chartex" xmlns:cx2="http://schemas.microsoft.com/office/drawing/2015/10/21/chartex" xmlns:cx3="http://schemas.microsoft.com/office/drawing/2016/5/9/chartex" xmlns:cx4="http://schemas.microsoft.com/office/drawing/2016/5/10/chartex" xmlns:cx5="http://schemas.microsoft.com/office/drawing/2016/5/11/chartex" xmlns:cx6="http://schemas.microsoft.com/office/drawing/2016/5/12/chartex" xmlns:cx7="http://schemas.microsoft.com/office/drawing/2016/5/13/chartex" xmlns:cx8="http://schemas.microsoft.com/office/drawing/2016/5/14/chartex" xmlns:mc="http://schemas.openxmlformats.org/markup-compatibility/2006" xmlns:aink="http://schemas.microsoft.com/office/drawing/2016/ink" xmlns:am3d="http://schemas.microsoft.com/office/drawing/2017/model3d" xmlns:o="urn:schemas-microsoft-com:office:office" xmlns:r="http://schemas.openxmlformats.org/officeDocument/2006/relationships" xmlns:m="http://schemas.openxmlformats.org/officeDocument/2006/math" xmlns:v="urn:schemas-microsoft-com:vml" xmlns:wp14="http://schemas.microsoft.com/office/word/2010/wordprocessingDrawing" xmlns:wp="http://schemas.openxmlformats.org/drawingml/2006/wordprocessingDrawing" xmlns:w10="urn:schemas-microsoft-com:office:word" xmlns:w="http://schemas.openxmlformats.org/wordprocessingml/2006/main" xmlns:w14="http://schemas.microsoft.com/office/word/2010/wordml" xmlns:w15="http://schemas.microsoft.com/office/word/2012/wordml" xmlns:w16cex="http://schemas.microsoft.com/office/word/2018/wordml/cex" xmlns:w16cid="http://schemas.microsoft.com/office/word/2016/wordml/cid" xmlns:w16="http://schemas.microsoft.com/office/word/2018/wordml" xmlns:w16sdtdh="http://schemas.microsoft.com/office/word/2020/wordml/sdtdatahash" xmlns:w16se="http://schemas.microsoft.com/office/word/2015/wordml/symex" xmlns:wpg="http://schemas.microsoft.com/office/word/2010/wordprocessingGroup" xmlns:wpi="http://schemas.microsoft.com/office/word/2010/wordprocessingInk" xmlns:wne="http://schemas.microsoft.com/office/word/2006/wordml" xmlns:wps="http://schemas.microsoft.com/office/word/2010/wordprocessingShape" mc:Ignorable="w14 w15 w16se w16cid w16 w16cex w16sdtdh wp14">
+<w:footnotes xmlns:wpc="http://schemas.microsoft.com/office/word/2010/wordprocessingCanvas" xmlns:cx="http://schemas.microsoft.com/office/drawing/2014/chartex" xmlns:cx1="http://schemas.microsoft.com/office/drawing/2015/9/8/chartex" xmlns:cx2="http://schemas.microsoft.com/office/drawing/2015/10/21/chartex" xmlns:cx3="http://schemas.microsoft.com/office/drawing/2016/5/9/chartex" xmlns:cx4="http://schemas.microsoft.com/office/drawing/2016/5/10/chartex" xmlns:cx5="http://schemas.microsoft.com/office/drawing/2016/5/11/chartex" xmlns:cx6="http://schemas.microsoft.com/office/drawing/2016/5/12/chartex" xmlns:cx7="http://schemas.microsoft.com/office/drawing/2016/5/13/chartex" xmlns:cx8="http://schemas.microsoft.com/office/drawing/2016/5/14/chartex" xmlns:mc="http://schemas.openxmlformats.org/markup-compatibility/2006" xmlns:aink="http://schemas.microsoft.com/office/drawing/2016/ink" xmlns:am3d="http://schemas.microsoft.com/office/drawing/2017/model3d" xmlns:o="urn:schemas-microsoft-com:office:office" xmlns:oel="http://schemas.microsoft.com/office/2019/extlst" xmlns:r="http://schemas.openxmlformats.org/officeDocument/2006/relationships" xmlns:m="http://schemas.openxmlformats.org/officeDocument/2006/math" xmlns:v="urn:schemas-microsoft-com:vml" xmlns:wp14="http://schemas.microsoft.com/office/word/2010/wordprocessingDrawing" xmlns:wp="http://schemas.openxmlformats.org/drawingml/2006/wordprocessingDrawing" xmlns:w10="urn:schemas-microsoft-com:office:word" xmlns:w="http://schemas.openxmlformats.org/wordprocessingml/2006/main" xmlns:w14="http://schemas.microsoft.com/office/word/2010/wordml" xmlns:w15="http://schemas.microsoft.com/office/word/2012/wordml" xmlns:w16cex="http://schemas.microsoft.com/office/word/2018/wordml/cex" xmlns:w16cid="http://schemas.microsoft.com/office/word/2016/wordml/cid" xmlns:w16="http://schemas.microsoft.com/office/word/2018/wordml" xmlns:w16sdtdh="http://schemas.microsoft.com/office/word/2020/wordml/sdtdatahash" xmlns:w16se="http://schemas.microsoft.com/office/word/2015/wordml/symex" xmlns:wpg="http://schemas.microsoft.com/office/word/2010/wordprocessingGroup" xmlns:wpi="http://schemas.microsoft.com/office/word/2010/wordprocessingInk" xmlns:wne="http://schemas.microsoft.com/office/word/2006/wordml" xmlns:wps="http://schemas.microsoft.com/office/word/2010/wordprocessingShape" mc:Ignorable="w14 w15 w16se w16cid w16 w16cex w16sdtdh wp14">
   <w:footnote w:type="separator" w:id="-1">
     <w:p>
       <w:pPr>

</xml_diff>

<commit_message>
Adding notes to word doc
Per user request. This injects the Team Data notes onto the merged Word doc. It strips out HTML formatting, but preserves line breaks.

Closes #44
</commit_message>
<xml_diff>
--- a/public/images/gatool_team_information_sheets_merge.docx
+++ b/public/images/gatool_team_information_sheets_merge.docx
@@ -1694,7 +1694,11 @@
           <w:tcPr>
             <w:tcW w:w="10075" w:type="dxa"/>
           </w:tcPr>
-          <w:p/>
+          <w:p>
+            <w:r>
+              <w:t>{teamNotes}</w:t>
+            </w:r>
+          </w:p>
         </w:tc>
       </w:tr>
     </w:tbl>

</xml_diff>

<commit_message>
Updating team info sheets
</commit_message>
<xml_diff>
--- a/public/images/gatool_team_information_sheets_merge.docx
+++ b/public/images/gatool_team_information_sheets_merge.docx
@@ -1392,51 +1392,19 @@
         <w:rPr>
           <w:b/>
         </w:rPr>
-        <w:t>Autonomous</w:t>
-      </w:r>
-      <w:r>
-        <w:rPr>
-          <w:b/>
-        </w:rPr>
-        <w:t xml:space="preserve"> period? (</w:t>
-      </w:r>
-      <w:proofErr w:type="gramStart"/>
-      <w:r>
-        <w:rPr>
-          <w:b/>
-        </w:rPr>
-        <w:t>e.g.</w:t>
-      </w:r>
-      <w:proofErr w:type="gramEnd"/>
-      <w:r>
-        <w:rPr>
-          <w:b/>
-        </w:rPr>
-        <w:t xml:space="preserve"> </w:t>
-      </w:r>
-      <w:r>
-        <w:rPr>
-          <w:b/>
-        </w:rPr>
-        <w:t xml:space="preserve">score multiple </w:t>
-      </w:r>
-      <w:r>
-        <w:rPr>
-          <w:b/>
-        </w:rPr>
-        <w:t>times</w:t>
-      </w:r>
-      <w:r>
-        <w:rPr>
-          <w:b/>
-        </w:rPr>
-        <w:t>?</w:t>
-      </w:r>
-      <w:r>
-        <w:rPr>
-          <w:b/>
-        </w:rPr>
-        <w:t>)</w:t>
+        <w:t>during the match? (</w:t>
+      </w:r>
+      <w:r>
+        <w:rPr>
+          <w:b/>
+        </w:rPr>
+        <w:t>e.g., 50-point</w:t>
+      </w:r>
+      <w:r>
+        <w:rPr>
+          <w:b/>
+        </w:rPr>
+        <w:t xml:space="preserve"> AUTO)</w:t>
       </w:r>
     </w:p>
     <w:tbl>
@@ -1451,7 +1419,7 @@
       <w:tr>
         <w:trPr>
           <w:cantSplit/>
-          <w:trHeight w:val="2592"/>
+          <w:trHeight w:val="1259"/>
         </w:trPr>
         <w:tc>
           <w:tcPr>
@@ -1473,57 +1441,27 @@
         <w:rPr>
           <w:b/>
         </w:rPr>
-        <w:t>Do you do anything special during the Teleoperated period? (</w:t>
+        <w:t xml:space="preserve">Is there any special about your robot? </w:t>
+      </w:r>
+      <w:r>
+        <w:rPr>
+          <w:b/>
+        </w:rPr>
+        <w:t xml:space="preserve">(e.g., swerve drive, dual sided </w:t>
       </w:r>
       <w:proofErr w:type="gramStart"/>
       <w:r>
         <w:rPr>
           <w:b/>
         </w:rPr>
-        <w:t>e.g.</w:t>
+        <w:t>intake</w:t>
       </w:r>
       <w:proofErr w:type="gramEnd"/>
       <w:r>
         <w:rPr>
           <w:b/>
         </w:rPr>
-        <w:t xml:space="preserve"> </w:t>
-      </w:r>
-      <w:r>
-        <w:rPr>
-          <w:b/>
-        </w:rPr>
-        <w:t xml:space="preserve">Get </w:t>
-      </w:r>
-      <w:r>
-        <w:rPr>
-          <w:b/>
-        </w:rPr>
-        <w:t>A</w:t>
-      </w:r>
-      <w:r>
-        <w:rPr>
-          <w:b/>
-        </w:rPr>
-        <w:t xml:space="preserve">lliance </w:t>
-      </w:r>
-      <w:r>
-        <w:rPr>
-          <w:b/>
-        </w:rPr>
-        <w:t>Rank Point on your own</w:t>
-      </w:r>
-      <w:r>
-        <w:rPr>
-          <w:b/>
-        </w:rPr>
-        <w:t>?</w:t>
-      </w:r>
-      <w:r>
-        <w:rPr>
-          <w:b/>
-        </w:rPr>
-        <w:t>)</w:t>
+        <w:t xml:space="preserve"> or vision tracking)</w:t>
       </w:r>
     </w:p>
     <w:tbl>
@@ -1538,14 +1476,12 @@
       <w:tr>
         <w:trPr>
           <w:cantSplit/>
-          <w:trHeight w:val="2592"/>
+          <w:trHeight w:val="1214"/>
         </w:trPr>
         <w:tc>
           <w:tcPr>
             <w:tcW w:w="10075" w:type="dxa"/>
           </w:tcPr>
-          <w:p/>
-          <w:p/>
           <w:p/>
           <w:p/>
           <w:p/>
@@ -1576,43 +1512,19 @@
         <w:rPr>
           <w:b/>
         </w:rPr>
-        <w:t xml:space="preserve">Do you do anything special </w:t>
-      </w:r>
-      <w:r>
-        <w:rPr>
-          <w:b/>
-        </w:rPr>
-        <w:t xml:space="preserve">in the </w:t>
-      </w:r>
-      <w:r>
-        <w:rPr>
-          <w:b/>
-        </w:rPr>
-        <w:t>E</w:t>
-      </w:r>
-      <w:r>
-        <w:rPr>
-          <w:b/>
-        </w:rPr>
-        <w:t>ndgame</w:t>
-      </w:r>
-      <w:r>
-        <w:rPr>
-          <w:b/>
-        </w:rPr>
-        <w:t xml:space="preserve">? (e.g. buddy </w:t>
-      </w:r>
-      <w:r>
-        <w:rPr>
-          <w:b/>
-        </w:rPr>
-        <w:t>hang</w:t>
-      </w:r>
-      <w:r>
-        <w:rPr>
-          <w:b/>
-        </w:rPr>
-        <w:t>?)</w:t>
+        <w:t>Names of your drive team members, their role and anything special about them (</w:t>
+      </w:r>
+      <w:r>
+        <w:rPr>
+          <w:b/>
+        </w:rPr>
+        <w:t xml:space="preserve">e.g., </w:t>
+      </w:r>
+      <w:r>
+        <w:rPr>
+          <w:b/>
+        </w:rPr>
+        <w:t>going to MIT next year)</w:t>
       </w:r>
     </w:p>
     <w:tbl>
@@ -1627,7 +1539,7 @@
       <w:tr>
         <w:trPr>
           <w:cantSplit/>
-          <w:trHeight w:val="2592"/>
+          <w:trHeight w:val="1196"/>
         </w:trPr>
         <w:tc>
           <w:tcPr>
@@ -1649,31 +1561,19 @@
         <w:rPr>
           <w:b/>
         </w:rPr>
-        <w:t>What is the one thing that you want the other teams to know about your Team or robot</w:t>
-      </w:r>
-      <w:r>
-        <w:rPr>
-          <w:b/>
-        </w:rPr>
-        <w:t xml:space="preserve"> </w:t>
-      </w:r>
-      <w:r>
-        <w:rPr>
-          <w:b/>
-        </w:rPr>
-        <w:t>before the alliance selection process begins</w:t>
-      </w:r>
-      <w:r>
-        <w:rPr>
-          <w:b/>
-        </w:rPr>
-        <w:t xml:space="preserve">? </w:t>
-      </w:r>
-      <w:r>
-        <w:rPr>
-          <w:b/>
-        </w:rPr>
-        <w:t xml:space="preserve">Is there anything else the audience should know about your team or robot? </w:t>
+        <w:t>Anything notable about your mentors (</w:t>
+      </w:r>
+      <w:r>
+        <w:rPr>
+          <w:b/>
+        </w:rPr>
+        <w:t xml:space="preserve">e.g., </w:t>
+      </w:r>
+      <w:r>
+        <w:rPr>
+          <w:b/>
+        </w:rPr>
+        <w:t>Coach XYZ has been with FIRST since 1998)</w:t>
       </w:r>
     </w:p>
     <w:tbl>
@@ -1688,7 +1588,44 @@
       <w:tr>
         <w:trPr>
           <w:cantSplit/>
-          <w:trHeight w:val="2592"/>
+          <w:trHeight w:val="1124"/>
+        </w:trPr>
+        <w:tc>
+          <w:tcPr>
+            <w:tcW w:w="10075" w:type="dxa"/>
+          </w:tcPr>
+          <w:p/>
+        </w:tc>
+      </w:tr>
+    </w:tbl>
+    <w:p>
+      <w:pPr>
+        <w:keepNext/>
+        <w:spacing w:before="120" w:after="0" w:line="240" w:lineRule="auto"/>
+        <w:rPr>
+          <w:b/>
+        </w:rPr>
+      </w:pPr>
+      <w:r>
+        <w:rPr>
+          <w:b/>
+        </w:rPr>
+        <w:t>Is there anything else you’d like to add?</w:t>
+      </w:r>
+    </w:p>
+    <w:tbl>
+      <w:tblPr>
+        <w:tblStyle w:val="TableGrid"/>
+        <w:tblW w:w="10075" w:type="dxa"/>
+        <w:tblLook w:val="04A0" w:firstRow="1" w:lastRow="0" w:firstColumn="1" w:lastColumn="0" w:noHBand="0" w:noVBand="1"/>
+      </w:tblPr>
+      <w:tblGrid>
+        <w:gridCol w:w="10075"/>
+      </w:tblGrid>
+      <w:tr>
+        <w:trPr>
+          <w:cantSplit/>
+          <w:trHeight w:val="5705"/>
         </w:trPr>
         <w:tc>
           <w:tcPr>
@@ -1696,7 +1633,15 @@
           </w:tcPr>
           <w:p>
             <w:r>
-              <w:t>{teamNotes}</w:t>
+              <w:t>{</w:t>
+            </w:r>
+            <w:proofErr w:type="spellStart"/>
+            <w:r>
+              <w:t>teamNotes</w:t>
+            </w:r>
+            <w:proofErr w:type="spellEnd"/>
+            <w:r>
+              <w:t>}</w:t>
             </w:r>
           </w:p>
         </w:tc>
@@ -1704,11 +1649,16 @@
     </w:tbl>
     <w:p>
       <w:pPr>
-        <w:tabs>
-          <w:tab w:val="left" w:pos="3000"/>
-        </w:tabs>
+        <w:keepNext/>
         <w:spacing w:before="120" w:after="0" w:line="240" w:lineRule="auto"/>
-      </w:pPr>
+        <w:jc w:val="right"/>
+      </w:pPr>
+      <w:r>
+        <w:rPr>
+          <w:b/>
+        </w:rPr>
+        <w:t xml:space="preserve">Attach additional pages as necessary </w:t>
+      </w:r>
       <w:r>
         <w:t>{^</w:t>
       </w:r>

</xml_diff>

<commit_message>
Update Team Data Sheets
Closes #212
</commit_message>
<xml_diff>
--- a/public/images/gatool_team_information_sheets_merge.docx
+++ b/public/images/gatool_team_information_sheets_merge.docx
@@ -226,7 +226,37 @@
         <w:t>FRC</w:t>
       </w:r>
       <w:r>
-        <w:t xml:space="preserve"> season. I am </w:t>
+        <w:t xml:space="preserve"> season. </w:t>
+      </w:r>
+      <w:r>
+        <w:t>{#gaNames}We are{/</w:t>
+      </w:r>
+      <w:proofErr w:type="spellStart"/>
+      <w:r>
+        <w:t>gaNames</w:t>
+      </w:r>
+      <w:proofErr w:type="spellEnd"/>
+      <w:r>
+        <w:t>}{^</w:t>
+      </w:r>
+      <w:proofErr w:type="spellStart"/>
+      <w:r>
+        <w:t>gaNames</w:t>
+      </w:r>
+      <w:proofErr w:type="spellEnd"/>
+      <w:r>
+        <w:t>}I am{/</w:t>
+      </w:r>
+      <w:proofErr w:type="spellStart"/>
+      <w:r>
+        <w:t>gaNames</w:t>
+      </w:r>
+      <w:proofErr w:type="spellEnd"/>
+      <w:r>
+        <w:t>}</w:t>
+      </w:r>
+      <w:r>
+        <w:t xml:space="preserve"> </w:t>
       </w:r>
       <w:r>
         <w:t>{</w:t>
@@ -234,25 +264,46 @@
       <w:r>
         <w:t>#</w:t>
       </w:r>
-      <w:proofErr w:type="gramStart"/>
       <w:r>
         <w:t>gaName}</w:t>
       </w:r>
       <w:r>
-        <w:t>{</w:t>
-      </w:r>
-      <w:proofErr w:type="gramEnd"/>
-      <w:r>
-        <w:t>gaName}</w:t>
-      </w:r>
-      <w:r>
-        <w:t>, your Game Announcer,</w:t>
-      </w:r>
-      <w:r>
-        <w:t>{/</w:t>
+        <w:t>{gaName}</w:t>
+      </w:r>
+      <w:r>
+        <w:t>,</w:t>
+      </w:r>
+      <w:r>
+        <w:t xml:space="preserve"> your Game </w:t>
+      </w:r>
+      <w:r>
+        <w:t>{#gaNames}Announcers{/gaNames}{^gaNames}</w:t>
+      </w:r>
+      <w:r>
+        <w:t>Announcer</w:t>
+      </w:r>
+      <w:r>
+        <w:t>{/gaNames}</w:t>
+      </w:r>
+      <w:r>
+        <w:t>{/gaName</w:t>
+      </w:r>
+      <w:r>
+        <w:t>}</w:t>
+      </w:r>
+      <w:r>
+        <w:t xml:space="preserve">{^gaName}your </w:t>
       </w:r>
       <w:proofErr w:type="spellStart"/>
       <w:r>
+        <w:t>Game</w:t>
+      </w:r>
+      <w:proofErr w:type="spellEnd"/>
+      <w:r>
+        <w:t xml:space="preserve"> Announcer{/</w:t>
+      </w:r>
+      <w:proofErr w:type="spellStart"/>
+      <w:r>
         <w:t>gaName</w:t>
       </w:r>
       <w:proofErr w:type="spellEnd"/>
@@ -260,35 +311,34 @@
         <w:t>}</w:t>
       </w:r>
       <w:r>
-        <w:t>{^</w:t>
-      </w:r>
-      <w:proofErr w:type="spellStart"/>
-      <w:r>
-        <w:t>gaName</w:t>
-      </w:r>
-      <w:proofErr w:type="spellEnd"/>
-      <w:r>
-        <w:t>}your Game Announcer{/</w:t>
-      </w:r>
-      <w:proofErr w:type="spellStart"/>
-      <w:r>
-        <w:t>gaName</w:t>
-      </w:r>
-      <w:proofErr w:type="spellEnd"/>
-      <w:r>
-        <w:t>}</w:t>
+        <w:t>,</w:t>
       </w:r>
       <w:r>
         <w:t xml:space="preserve"> </w:t>
       </w:r>
       <w:r>
-        <w:t xml:space="preserve">and I </w:t>
+        <w:t xml:space="preserve">and </w:t>
+      </w:r>
+      <w:r>
+        <w:t>{#gaNames}we{/gaNames}{^gaNames}I{/gaNames}</w:t>
+      </w:r>
+      <w:r>
+        <w:t xml:space="preserve"> </w:t>
       </w:r>
       <w:r>
         <w:t>need your help to en</w:t>
       </w:r>
       <w:r>
-        <w:t xml:space="preserve">sure that I have the most current and correct information regarding your team. Would you please review the information below and make any </w:t>
+        <w:t xml:space="preserve">sure that </w:t>
+      </w:r>
+      <w:r>
+        <w:t>{#gaNames}we{/gaNames}{^gaNames}I{/gaNames}</w:t>
+      </w:r>
+      <w:r>
+        <w:t xml:space="preserve"> </w:t>
+      </w:r>
+      <w:r>
+        <w:t xml:space="preserve">have the most current and correct information regarding your team. Would you please review the information below and make any </w:t>
       </w:r>
       <w:r>
         <w:t>corrections?</w:t>
@@ -1176,6 +1226,7 @@
         <w:rPr>
           <w:b/>
         </w:rPr>
+        <w:lastRenderedPageBreak/>
         <w:t xml:space="preserve">How many students are on your team? Is there anything notable about your team makeup (e.g. all </w:t>
       </w:r>
       <w:r>
@@ -1407,28 +1458,6 @@
         <w:t xml:space="preserve"> AUTO)</w:t>
       </w:r>
     </w:p>
-    <w:tbl>
-      <w:tblPr>
-        <w:tblStyle w:val="TableGrid"/>
-        <w:tblW w:w="10075" w:type="dxa"/>
-        <w:tblLook w:val="04A0" w:firstRow="1" w:lastRow="0" w:firstColumn="1" w:lastColumn="0" w:noHBand="0" w:noVBand="1"/>
-      </w:tblPr>
-      <w:tblGrid>
-        <w:gridCol w:w="10075"/>
-      </w:tblGrid>
-      <w:tr>
-        <w:trPr>
-          <w:cantSplit/>
-          <w:trHeight w:val="1259"/>
-        </w:trPr>
-        <w:tc>
-          <w:tcPr>
-            <w:tcW w:w="10075" w:type="dxa"/>
-          </w:tcPr>
-          <w:p/>
-        </w:tc>
-      </w:tr>
-    </w:tbl>
     <w:p>
       <w:pPr>
         <w:keepNext/>
@@ -1464,42 +1493,6 @@
         <w:t xml:space="preserve"> or vision tracking)</w:t>
       </w:r>
     </w:p>
-    <w:tbl>
-      <w:tblPr>
-        <w:tblStyle w:val="TableGrid"/>
-        <w:tblW w:w="10075" w:type="dxa"/>
-        <w:tblLook w:val="04A0" w:firstRow="1" w:lastRow="0" w:firstColumn="1" w:lastColumn="0" w:noHBand="0" w:noVBand="1"/>
-      </w:tblPr>
-      <w:tblGrid>
-        <w:gridCol w:w="10075"/>
-      </w:tblGrid>
-      <w:tr>
-        <w:trPr>
-          <w:cantSplit/>
-          <w:trHeight w:val="1214"/>
-        </w:trPr>
-        <w:tc>
-          <w:tcPr>
-            <w:tcW w:w="10075" w:type="dxa"/>
-          </w:tcPr>
-          <w:p/>
-          <w:p/>
-          <w:p/>
-          <w:p/>
-          <w:p>
-            <w:pPr>
-              <w:tabs>
-                <w:tab w:val="left" w:pos="8808"/>
-              </w:tabs>
-            </w:pPr>
-            <w:r>
-              <w:tab/>
-              <w:t xml:space="preserve"> </w:t>
-            </w:r>
-          </w:p>
-        </w:tc>
-      </w:tr>
-    </w:tbl>
     <w:p>
       <w:pPr>
         <w:keepNext/>
@@ -1524,31 +1517,21 @@
         <w:rPr>
           <w:b/>
         </w:rPr>
-        <w:t>going to MIT next year)</w:t>
-      </w:r>
-    </w:p>
-    <w:tbl>
-      <w:tblPr>
-        <w:tblStyle w:val="TableGrid"/>
-        <w:tblW w:w="10075" w:type="dxa"/>
-        <w:tblLook w:val="04A0" w:firstRow="1" w:lastRow="0" w:firstColumn="1" w:lastColumn="0" w:noHBand="0" w:noVBand="1"/>
-      </w:tblPr>
-      <w:tblGrid>
-        <w:gridCol w:w="10075"/>
-      </w:tblGrid>
-      <w:tr>
-        <w:trPr>
-          <w:cantSplit/>
-          <w:trHeight w:val="1196"/>
-        </w:trPr>
-        <w:tc>
-          <w:tcPr>
-            <w:tcW w:w="10075" w:type="dxa"/>
-          </w:tcPr>
-          <w:p/>
-        </w:tc>
-      </w:tr>
-    </w:tbl>
+        <w:t xml:space="preserve">going to </w:t>
+      </w:r>
+      <w:r>
+        <w:rPr>
+          <w:b/>
+        </w:rPr>
+        <w:t>WPI</w:t>
+      </w:r>
+      <w:r>
+        <w:rPr>
+          <w:b/>
+        </w:rPr>
+        <w:t xml:space="preserve"> next year)</w:t>
+      </w:r>
+    </w:p>
     <w:p>
       <w:pPr>
         <w:keepNext/>
@@ -1576,28 +1559,6 @@
         <w:t>Coach XYZ has been with FIRST since 1998)</w:t>
       </w:r>
     </w:p>
-    <w:tbl>
-      <w:tblPr>
-        <w:tblStyle w:val="TableGrid"/>
-        <w:tblW w:w="10075" w:type="dxa"/>
-        <w:tblLook w:val="04A0" w:firstRow="1" w:lastRow="0" w:firstColumn="1" w:lastColumn="0" w:noHBand="0" w:noVBand="1"/>
-      </w:tblPr>
-      <w:tblGrid>
-        <w:gridCol w:w="10075"/>
-      </w:tblGrid>
-      <w:tr>
-        <w:trPr>
-          <w:cantSplit/>
-          <w:trHeight w:val="1124"/>
-        </w:trPr>
-        <w:tc>
-          <w:tcPr>
-            <w:tcW w:w="10075" w:type="dxa"/>
-          </w:tcPr>
-          <w:p/>
-        </w:tc>
-      </w:tr>
-    </w:tbl>
     <w:p>
       <w:pPr>
         <w:keepNext/>

</xml_diff>